<commit_message>
Use case updates/ sequence charts
</commit_message>
<xml_diff>
--- a/Use-case charts/Use cases 2-5.docx
+++ b/Use-case charts/Use cases 2-5.docx
@@ -458,10 +458,7 @@
             </w:r>
             <w:proofErr w:type="gramEnd"/>
             <w:r>
-              <w:t xml:space="preserve"> </w:t>
-            </w:r>
-            <w:r>
-              <w:t>number and expir</w:t>
+              <w:t xml:space="preserve"> number and expir</w:t>
             </w:r>
             <w:r>
               <w:t xml:space="preserve">ation </w:t>
@@ -507,35 +504,36 @@
               <w:t xml:space="preserve"> </w:t>
             </w:r>
             <w:r>
-              <w:t xml:space="preserve">and continues to verify </w:t>
-            </w:r>
-            <w:r>
-              <w:t xml:space="preserve">that the credit card is not already on file with another customer. If it already exists on file, alert the user and </w:t>
-            </w:r>
-            <w:r>
-              <w:t>return to the command prompt</w:t>
+              <w:t xml:space="preserve">and continues to verify that the credit card is not already on file with another customer. </w:t>
             </w:r>
           </w:p>
           <w:p>
             <w:pPr>
               <w:pStyle w:val="ListParagraph"/>
             </w:pPr>
-          </w:p>
-          <w:p>
-            <w:pPr>
-              <w:pStyle w:val="ListParagraph"/>
-            </w:pPr>
-            <w:r>
-              <w:t>If the information is valid, cr</w:t>
-            </w:r>
-            <w:r>
-              <w:t xml:space="preserve">eate a unique customer ID and store the </w:t>
-            </w:r>
-            <w:r>
-              <w:t>new customer in the customer list</w:t>
-            </w:r>
             <w:bookmarkStart w:id="0" w:name="_GoBack"/>
             <w:bookmarkEnd w:id="0"/>
+          </w:p>
+          <w:p>
+            <w:pPr>
+              <w:pStyle w:val="ListParagraph"/>
+            </w:pPr>
+            <w:r>
+              <w:t>If it already exists on file, alert the user and return to the command prompt</w:t>
+            </w:r>
+          </w:p>
+          <w:p>
+            <w:pPr>
+              <w:pStyle w:val="ListParagraph"/>
+            </w:pPr>
+          </w:p>
+          <w:p>
+            <w:pPr>
+              <w:pStyle w:val="ListParagraph"/>
+            </w:pPr>
+            <w:r>
+              <w:t>If the information is valid, create a unique customer ID and store the new customer in the customer list</w:t>
+            </w:r>
           </w:p>
           <w:p>
             <w:pPr>

</xml_diff>